<commit_message>
Redesigned File Upload Page
</commit_message>
<xml_diff>
--- a/Optunes_Plan.docx
+++ b/Optunes_Plan.docx
@@ -34,7 +34,7 @@
         <w:rPr>
           <w:lang w:val="en-GB"/>
         </w:rPr>
-        <w:t>back-endRegister</w:t>
+        <w:t>back-end</w:t>
       </w:r>
     </w:p>
     <w:p>
@@ -607,13 +607,13 @@
       </w:rPr>
     </w:lvl>
   </w:abstractNum>
-  <w:num w:numId="1">
+  <w:num w:numId="1" w16cid:durableId="201789581">
     <w:abstractNumId w:val="0"/>
   </w:num>
-  <w:num w:numId="2">
+  <w:num w:numId="2" w16cid:durableId="2087216480">
     <w:abstractNumId w:val="2"/>
   </w:num>
-  <w:num w:numId="3">
+  <w:num w:numId="3" w16cid:durableId="2127846427">
     <w:abstractNumId w:val="1"/>
   </w:num>
 </w:numbering>
@@ -740,6 +740,7 @@
     <w:lsdException w:name="HTML Sample" w:semiHidden="1" w:unhideWhenUsed="1"/>
     <w:lsdException w:name="HTML Typewriter" w:semiHidden="1" w:unhideWhenUsed="1"/>
     <w:lsdException w:name="HTML Variable" w:semiHidden="1" w:unhideWhenUsed="1"/>
+    <w:lsdException w:name="Normal Table" w:semiHidden="1" w:unhideWhenUsed="1"/>
     <w:lsdException w:name="annotation subject" w:semiHidden="1" w:unhideWhenUsed="1"/>
     <w:lsdException w:name="No List" w:semiHidden="1" w:unhideWhenUsed="1"/>
     <w:lsdException w:name="Outline List 1" w:semiHidden="1" w:unhideWhenUsed="1"/>
@@ -786,8 +787,10 @@
     <w:lsdException w:name="Table Subtle 2" w:semiHidden="1" w:unhideWhenUsed="1"/>
     <w:lsdException w:name="Table Web 1" w:semiHidden="1" w:unhideWhenUsed="1"/>
     <w:lsdException w:name="Table Web 2" w:semiHidden="1" w:unhideWhenUsed="1"/>
+    <w:lsdException w:name="Table Web 3" w:semiHidden="1" w:unhideWhenUsed="1"/>
     <w:lsdException w:name="Balloon Text" w:semiHidden="1" w:unhideWhenUsed="1"/>
     <w:lsdException w:name="Table Grid" w:uiPriority="39"/>
+    <w:lsdException w:name="Table Theme" w:semiHidden="1" w:unhideWhenUsed="1"/>
     <w:lsdException w:name="Placeholder Text" w:semiHidden="1"/>
     <w:lsdException w:name="No Spacing" w:uiPriority="1" w:qFormat="1"/>
     <w:lsdException w:name="Light Shading" w:uiPriority="60"/>

</xml_diff>